<commit_message>
ralias, jmp, br, mul, div, mod, halt
</commit_message>
<xml_diff>
--- a/docs/assets/ANNA_Card.docx
+++ b/docs/assets/ANNA_Card.docx
@@ -3349,7 +3349,7 @@
           <w:p>
             <w:pPr>
               <w:spacing w:after="0" w:line="259" w:lineRule="auto"/>
-              <w:ind w:left="58" w:firstLine="0"/>
+              <w:ind w:left="58"/>
               <w:jc w:val="center"/>
               <w:rPr>
                 <w:sz w:val="18"/>
@@ -3385,14 +3385,12 @@
                 <w:rFonts w:ascii="Courier New" w:eastAsia="Courier New" w:hAnsi="Courier New" w:cs="Courier New"/>
               </w:rPr>
             </w:pPr>
-            <w:proofErr w:type="spellStart"/>
             <w:r>
               <w:rPr>
                 <w:rFonts w:ascii="Courier New" w:eastAsia="Courier New" w:hAnsi="Courier New" w:cs="Courier New"/>
               </w:rPr>
-              <w:t>lwi</w:t>
-            </w:r>
-            <w:proofErr w:type="spellEnd"/>
+              <w:t>halt</w:t>
+            </w:r>
           </w:p>
         </w:tc>
         <w:tc>
@@ -3414,18 +3412,6 @@
                 <w:i/>
               </w:rPr>
             </w:pPr>
-            <w:r>
-              <w:rPr>
-                <w:i/>
-              </w:rPr>
-              <w:t xml:space="preserve">Rd </w:t>
-            </w:r>
-            <w:r>
-              <w:rPr>
-                <w:i/>
-              </w:rPr>
-              <w:t>Imm16</w:t>
-            </w:r>
           </w:p>
         </w:tc>
         <w:tc>
@@ -3433,6 +3419,135 @@
             <w:tcW w:w="6098" w:type="dxa"/>
             <w:tcBorders>
               <w:top w:val="double" w:sz="4" w:space="0" w:color="000000"/>
+              <w:left w:val="single" w:sz="4" w:space="0" w:color="000000"/>
+              <w:bottom w:val="single" w:sz="4" w:space="0" w:color="000000"/>
+              <w:right w:val="single" w:sz="4" w:space="0" w:color="000000"/>
+            </w:tcBorders>
+            <w:vAlign w:val="center"/>
+          </w:tcPr>
+          <w:p>
+            <w:pPr>
+              <w:spacing w:after="0" w:line="259" w:lineRule="auto"/>
+              <w:ind w:left="218" w:right="40" w:firstLine="0"/>
+              <w:jc w:val="center"/>
+            </w:pPr>
+            <w:r>
+              <w:t xml:space="preserve">Assembles as </w:t>
+            </w:r>
+            <w:r>
+              <w:rPr>
+                <w:rStyle w:val="Code"/>
+              </w:rPr>
+              <w:t>out r0</w:t>
+            </w:r>
+            <w:r>
+              <w:t xml:space="preserve"> </w:t>
+            </w:r>
+            <w:proofErr w:type="spellStart"/>
+            <w:r>
+              <w:t>instructino</w:t>
+            </w:r>
+            <w:proofErr w:type="spellEnd"/>
+            <w:r>
+              <w:t xml:space="preserve"> (</w:t>
+            </w:r>
+            <w:r>
+              <w:rPr>
+                <w:rStyle w:val="Code"/>
+              </w:rPr>
+              <w:t>0x3000</w:t>
+            </w:r>
+            <w:r>
+              <w:t>) that halts the processor.</w:t>
+            </w:r>
+          </w:p>
+        </w:tc>
+      </w:tr>
+      <w:tr>
+        <w:tc>
+          <w:tcPr>
+            <w:tcW w:w="984" w:type="dxa"/>
+            <w:vMerge/>
+            <w:tcBorders>
+              <w:left w:val="single" w:sz="4" w:space="0" w:color="000000"/>
+              <w:right w:val="single" w:sz="4" w:space="0" w:color="000000"/>
+            </w:tcBorders>
+            <w:vAlign w:val="center"/>
+          </w:tcPr>
+          <w:p>
+            <w:pPr>
+              <w:spacing w:after="0" w:line="259" w:lineRule="auto"/>
+              <w:ind w:left="58" w:firstLine="0"/>
+              <w:jc w:val="center"/>
+              <w:rPr>
+                <w:sz w:val="18"/>
+                <w:szCs w:val="18"/>
+              </w:rPr>
+            </w:pPr>
+          </w:p>
+        </w:tc>
+        <w:tc>
+          <w:tcPr>
+            <w:tcW w:w="1114" w:type="dxa"/>
+            <w:tcBorders>
+              <w:top w:val="single" w:sz="4" w:space="0" w:color="000000"/>
+              <w:left w:val="single" w:sz="4" w:space="0" w:color="000000"/>
+              <w:bottom w:val="single" w:sz="4" w:space="0" w:color="000000"/>
+              <w:right w:val="nil"/>
+            </w:tcBorders>
+            <w:vAlign w:val="center"/>
+          </w:tcPr>
+          <w:p>
+            <w:pPr>
+              <w:spacing w:after="0" w:line="259" w:lineRule="auto"/>
+              <w:ind w:left="0" w:firstLine="16"/>
+              <w:jc w:val="center"/>
+              <w:rPr>
+                <w:rFonts w:ascii="Courier New" w:eastAsia="Courier New" w:hAnsi="Courier New" w:cs="Courier New"/>
+              </w:rPr>
+            </w:pPr>
+            <w:proofErr w:type="spellStart"/>
+            <w:r>
+              <w:rPr>
+                <w:rFonts w:ascii="Courier New" w:eastAsia="Courier New" w:hAnsi="Courier New" w:cs="Courier New"/>
+              </w:rPr>
+              <w:t>lwi</w:t>
+            </w:r>
+            <w:proofErr w:type="spellEnd"/>
+          </w:p>
+        </w:tc>
+        <w:tc>
+          <w:tcPr>
+            <w:tcW w:w="1433" w:type="dxa"/>
+            <w:tcBorders>
+              <w:top w:val="single" w:sz="4" w:space="0" w:color="000000"/>
+              <w:left w:val="nil"/>
+              <w:bottom w:val="single" w:sz="4" w:space="0" w:color="000000"/>
+              <w:right w:val="single" w:sz="4" w:space="0" w:color="000000"/>
+            </w:tcBorders>
+            <w:vAlign w:val="center"/>
+          </w:tcPr>
+          <w:p>
+            <w:pPr>
+              <w:spacing w:after="0" w:line="259" w:lineRule="auto"/>
+              <w:ind w:left="192" w:firstLine="0"/>
+              <w:rPr>
+                <w:i/>
+              </w:rPr>
+            </w:pPr>
+            <w:r>
+              <w:rPr>
+                <w:i/>
+              </w:rPr>
+              <w:t>Rd Imm16</w:t>
+            </w:r>
+          </w:p>
+        </w:tc>
+        <w:tc>
+          <w:tcPr>
+            <w:tcW w:w="6098" w:type="dxa"/>
+            <w:tcBorders>
+              <w:top w:val="single" w:sz="4" w:space="0" w:color="000000"/>
               <w:left w:val="single" w:sz="4" w:space="0" w:color="000000"/>
               <w:bottom w:val="single" w:sz="4" w:space="0" w:color="000000"/>
               <w:right w:val="single" w:sz="4" w:space="0" w:color="000000"/>
@@ -3783,13 +3898,7 @@
               <w:rPr>
                 <w:i/>
               </w:rPr>
-              <w:t xml:space="preserve"> </w:t>
-            </w:r>
-            <w:r>
-              <w:rPr>
-                <w:i/>
-              </w:rPr>
-              <w:t>Rs</w:t>
+              <w:t xml:space="preserve"> Rs</w:t>
             </w:r>
             <w:r>
               <w:rPr>
@@ -4018,16 +4127,7 @@
             </w:r>
             <w:proofErr w:type="spellEnd"/>
             <w:r>
-              <w:t xml:space="preserve"> instructions</w:t>
-            </w:r>
-            <w:r>
-              <w:t xml:space="preserve"> </w:t>
-            </w:r>
-            <w:r>
-              <w:t xml:space="preserve">to </w:t>
-            </w:r>
-            <w:r>
-              <w:t>increment R(</w:t>
+              <w:t xml:space="preserve"> instructions to increment R(</w:t>
             </w:r>
             <w:proofErr w:type="spellStart"/>
             <w:r>
@@ -4039,13 +4139,7 @@
             </w:r>
             <w:proofErr w:type="spellEnd"/>
             <w:r>
-              <w:t xml:space="preserve">) then </w:t>
-            </w:r>
-            <w:r>
-              <w:t>pop</w:t>
-            </w:r>
-            <w:r>
-              <w:t xml:space="preserve"> M(</w:t>
+              <w:t>) then pop M(</w:t>
             </w:r>
             <w:proofErr w:type="spellStart"/>
             <w:r>
@@ -4057,10 +4151,7 @@
             </w:r>
             <w:proofErr w:type="spellEnd"/>
             <w:r>
-              <w:t>) to</w:t>
-            </w:r>
-            <w:r>
-              <w:t xml:space="preserve"> R(</w:t>
+              <w:t>) to R(</w:t>
             </w:r>
             <w:r>
               <w:rPr>
@@ -4184,7 +4275,13 @@
               <w:jc w:val="center"/>
             </w:pPr>
             <w:r>
-              <w:t xml:space="preserve">Assemble directive that emits an </w:t>
+              <w:t>Assemble</w:t>
+            </w:r>
+            <w:r>
+              <w:t>r</w:t>
+            </w:r>
+            <w:r>
+              <w:t xml:space="preserve"> directive that emits an </w:t>
             </w:r>
             <w:r>
               <w:rPr>
@@ -4204,7 +4301,19 @@
               <w:t>0x3000</w:t>
             </w:r>
             <w:r>
-              <w:t xml:space="preserve">) that halts the processor. </w:t>
+              <w:t>) that halts the processor.</w:t>
+            </w:r>
+            <w:r>
+              <w:t xml:space="preserve">  Supported for backward compatibility; use </w:t>
+            </w:r>
+            <w:r>
+              <w:rPr>
+                <w:rStyle w:val="Code"/>
+              </w:rPr>
+              <w:t>halt</w:t>
+            </w:r>
+            <w:r>
+              <w:t xml:space="preserve"> pseudo-op instead.</w:t>
             </w:r>
           </w:p>
         </w:tc>
@@ -4899,6 +5008,7 @@
         <w:ind w:hanging="360"/>
       </w:pPr>
       <w:r>
+        <w:lastRenderedPageBreak/>
         <w:t xml:space="preserve">The immediate fields represent a signed value. The immediate field for </w:t>
       </w:r>
       <w:proofErr w:type="spellStart"/>
@@ -4944,7 +5054,6 @@
         <w:rPr>
           <w:b/>
         </w:rPr>
-        <w:lastRenderedPageBreak/>
         <w:t xml:space="preserve">Comments  </w:t>
       </w:r>
     </w:p>
@@ -6599,6 +6708,7 @@
         <w:rPr>
           <w:rFonts w:ascii="Courier New" w:eastAsia="Courier New" w:hAnsi="Courier New" w:cs="Courier New"/>
         </w:rPr>
+        <w:lastRenderedPageBreak/>
         <w:t>r6</w:t>
       </w:r>
       <w:r>
@@ -6705,7 +6815,6 @@
         <w:ind w:hanging="360"/>
       </w:pPr>
       <w:r>
-        <w:lastRenderedPageBreak/>
         <w:t xml:space="preserve">The return address in </w:t>
       </w:r>
       <w:r>
@@ -8979,6 +9088,16 @@
       <w:shd w:val="clear" w:color="auto" w:fill="E1DFDD"/>
     </w:rPr>
   </w:style>
+  <w:style w:type="character" w:customStyle="1" w:styleId="Code">
+    <w:name w:val="Code"/>
+    <w:basedOn w:val="DefaultParagraphFont"/>
+    <w:uiPriority w:val="1"/>
+    <w:rsid w:val="008703D3"/>
+    <w:rPr>
+      <w:rFonts w:ascii="Courier New" w:hAnsi="Courier New"/>
+      <w:sz w:val="22"/>
+    </w:rPr>
+  </w:style>
 </w:styles>
 </file>
 

</xml_diff>

<commit_message>
add register offset "expressions"
</commit_message>
<xml_diff>
--- a/docs/assets/ANNA_Card.docx
+++ b/docs/assets/ANNA_Card.docx
@@ -4275,13 +4275,7 @@
               <w:jc w:val="center"/>
             </w:pPr>
             <w:r>
-              <w:t>Assemble</w:t>
-            </w:r>
-            <w:r>
-              <w:t>r</w:t>
-            </w:r>
-            <w:r>
-              <w:t xml:space="preserve"> directive that emits an </w:t>
+              <w:t xml:space="preserve">Assembler directive that emits an </w:t>
             </w:r>
             <w:r>
               <w:rPr>
@@ -4301,10 +4295,7 @@
               <w:t>0x3000</w:t>
             </w:r>
             <w:r>
-              <w:t>) that halts the processor.</w:t>
-            </w:r>
-            <w:r>
-              <w:t xml:space="preserve">  Supported for backward compatibility; use </w:t>
+              <w:t xml:space="preserve">) that halts the processor.  Supported for backward compatibility; use </w:t>
             </w:r>
             <w:r>
               <w:rPr>
@@ -4612,7 +4603,6 @@
             <w:vMerge/>
             <w:tcBorders>
               <w:left w:val="single" w:sz="4" w:space="0" w:color="000000"/>
-              <w:bottom w:val="single" w:sz="4" w:space="0" w:color="000000"/>
               <w:right w:val="single" w:sz="4" w:space="0" w:color="000000"/>
             </w:tcBorders>
             <w:vAlign w:val="center"/>
@@ -4708,6 +4698,153 @@
             </w:pPr>
             <w:r>
               <w:t>Fills next memory locations with a NUL-terminated string, one character per memory word.</w:t>
+            </w:r>
+          </w:p>
+        </w:tc>
+      </w:tr>
+      <w:tr>
+        <w:tc>
+          <w:tcPr>
+            <w:tcW w:w="0" w:type="auto"/>
+            <w:vMerge/>
+            <w:tcBorders>
+              <w:left w:val="single" w:sz="4" w:space="0" w:color="000000"/>
+              <w:bottom w:val="single" w:sz="4" w:space="0" w:color="000000"/>
+              <w:right w:val="single" w:sz="4" w:space="0" w:color="000000"/>
+            </w:tcBorders>
+            <w:vAlign w:val="center"/>
+          </w:tcPr>
+          <w:p>
+            <w:pPr>
+              <w:spacing w:after="0" w:line="259" w:lineRule="auto"/>
+              <w:ind w:left="0" w:firstLine="0"/>
+            </w:pPr>
+          </w:p>
+        </w:tc>
+        <w:tc>
+          <w:tcPr>
+            <w:tcW w:w="1114" w:type="dxa"/>
+            <w:tcBorders>
+              <w:top w:val="single" w:sz="4" w:space="0" w:color="000000"/>
+              <w:left w:val="single" w:sz="4" w:space="0" w:color="000000"/>
+              <w:bottom w:val="single" w:sz="4" w:space="0" w:color="000000"/>
+              <w:right w:val="nil"/>
+            </w:tcBorders>
+            <w:vAlign w:val="center"/>
+          </w:tcPr>
+          <w:p>
+            <w:pPr>
+              <w:spacing w:after="0" w:line="259" w:lineRule="auto"/>
+              <w:ind w:left="0" w:firstLine="16"/>
+              <w:jc w:val="center"/>
+              <w:rPr>
+                <w:rFonts w:ascii="Courier New" w:eastAsia="Courier New" w:hAnsi="Courier New" w:cs="Courier New"/>
+              </w:rPr>
+            </w:pPr>
+            <w:proofErr w:type="gramStart"/>
+            <w:r>
+              <w:rPr>
+                <w:rFonts w:ascii="Courier New" w:eastAsia="Courier New" w:hAnsi="Courier New" w:cs="Courier New"/>
+              </w:rPr>
+              <w:t>.</w:t>
+            </w:r>
+            <w:proofErr w:type="spellStart"/>
+            <w:r>
+              <w:rPr>
+                <w:rFonts w:ascii="Courier New" w:eastAsia="Courier New" w:hAnsi="Courier New" w:cs="Courier New"/>
+              </w:rPr>
+              <w:t>ralias</w:t>
+            </w:r>
+            <w:proofErr w:type="spellEnd"/>
+            <w:proofErr w:type="gramEnd"/>
+          </w:p>
+        </w:tc>
+        <w:tc>
+          <w:tcPr>
+            <w:tcW w:w="1433" w:type="dxa"/>
+            <w:tcBorders>
+              <w:top w:val="single" w:sz="4" w:space="0" w:color="000000"/>
+              <w:left w:val="nil"/>
+              <w:bottom w:val="single" w:sz="4" w:space="0" w:color="000000"/>
+              <w:right w:val="single" w:sz="4" w:space="0" w:color="000000"/>
+            </w:tcBorders>
+            <w:vAlign w:val="center"/>
+          </w:tcPr>
+          <w:p>
+            <w:pPr>
+              <w:spacing w:after="0" w:line="259" w:lineRule="auto"/>
+              <w:ind w:left="295" w:firstLine="0"/>
+              <w:rPr>
+                <w:i/>
+              </w:rPr>
+            </w:pPr>
+            <w:r>
+              <w:rPr>
+                <w:i/>
+              </w:rPr>
+              <w:t>A R</w:t>
+            </w:r>
+            <w:r>
+              <w:rPr>
+                <w:i/>
+                <w:vertAlign w:val="subscript"/>
+              </w:rPr>
+              <w:t>n</w:t>
+            </w:r>
+          </w:p>
+        </w:tc>
+        <w:tc>
+          <w:tcPr>
+            <w:tcW w:w="6098" w:type="dxa"/>
+            <w:tcBorders>
+              <w:top w:val="single" w:sz="4" w:space="0" w:color="000000"/>
+              <w:left w:val="single" w:sz="4" w:space="0" w:color="000000"/>
+              <w:bottom w:val="single" w:sz="4" w:space="0" w:color="000000"/>
+              <w:right w:val="single" w:sz="4" w:space="0" w:color="000000"/>
+            </w:tcBorders>
+            <w:vAlign w:val="center"/>
+          </w:tcPr>
+          <w:p>
+            <w:pPr>
+              <w:spacing w:after="0" w:line="259" w:lineRule="auto"/>
+              <w:ind w:left="0" w:firstLine="0"/>
+              <w:jc w:val="center"/>
+            </w:pPr>
+            <w:r>
+              <w:t xml:space="preserve">Creates an alias </w:t>
+            </w:r>
+            <w:r>
+              <w:rPr>
+                <w:i/>
+                <w:iCs/>
+              </w:rPr>
+              <w:t>A</w:t>
+            </w:r>
+            <w:r>
+              <w:t xml:space="preserve"> for register </w:t>
+            </w:r>
+            <w:r>
+              <w:rPr>
+                <w:i/>
+                <w:iCs/>
+              </w:rPr>
+              <w:t>n</w:t>
+            </w:r>
+            <w:r>
+              <w:t>.</w:t>
+            </w:r>
+            <w:r>
+              <w:br/>
+              <w:t xml:space="preserve">The alias must start with an </w:t>
+            </w:r>
+            <w:r>
+              <w:rPr>
+                <w:rStyle w:val="Code"/>
+              </w:rPr>
+              <w:t>r</w:t>
+            </w:r>
+            <w:r>
+              <w:t>.</w:t>
             </w:r>
           </w:p>
         </w:tc>

</xml_diff>

<commit_message>
update docs w/ pseudo-ops and more info on screen
</commit_message>
<xml_diff>
--- a/docs/assets/ANNA_Card.docx
+++ b/docs/assets/ANNA_Card.docx
@@ -3385,12 +3385,14 @@
                 <w:rFonts w:ascii="Courier New" w:eastAsia="Courier New" w:hAnsi="Courier New" w:cs="Courier New"/>
               </w:rPr>
             </w:pPr>
+            <w:proofErr w:type="spellStart"/>
             <w:r>
               <w:rPr>
                 <w:rFonts w:ascii="Courier New" w:eastAsia="Courier New" w:hAnsi="Courier New" w:cs="Courier New"/>
               </w:rPr>
-              <w:t>halt</w:t>
-            </w:r>
+              <w:t>br</w:t>
+            </w:r>
+            <w:proofErr w:type="spellEnd"/>
           </w:p>
         </w:tc>
         <w:tc>
@@ -3412,6 +3414,12 @@
                 <w:i/>
               </w:rPr>
             </w:pPr>
+            <w:r>
+              <w:rPr>
+                <w:i/>
+              </w:rPr>
+              <w:t>Imm8</w:t>
+            </w:r>
           </w:p>
         </w:tc>
         <w:tc>
@@ -3434,31 +3442,302 @@
             <w:r>
               <w:t xml:space="preserve">Assembles as </w:t>
             </w:r>
+            <w:proofErr w:type="spellStart"/>
             <w:r>
               <w:rPr>
                 <w:rStyle w:val="Code"/>
               </w:rPr>
+              <w:t>beq</w:t>
+            </w:r>
+            <w:proofErr w:type="spellEnd"/>
+            <w:r>
+              <w:rPr>
+                <w:rStyle w:val="Code"/>
+              </w:rPr>
+              <w:t xml:space="preserve"> </w:t>
+            </w:r>
+            <w:r>
+              <w:rPr>
+                <w:rStyle w:val="Code"/>
+              </w:rPr>
+              <w:t>r0</w:t>
+            </w:r>
+            <w:r>
+              <w:rPr>
+                <w:rStyle w:val="Code"/>
+              </w:rPr>
+              <w:t xml:space="preserve"> </w:t>
+            </w:r>
+            <w:r>
+              <w:rPr>
+                <w:rStyle w:val="Code"/>
+                <w:i/>
+                <w:iCs/>
+              </w:rPr>
+              <w:t>Imm8</w:t>
+            </w:r>
+            <w:r>
+              <w:t xml:space="preserve"> </w:t>
+            </w:r>
+            <w:r>
+              <w:t>to always branch.</w:t>
+            </w:r>
+          </w:p>
+        </w:tc>
+      </w:tr>
+      <w:tr>
+        <w:tc>
+          <w:tcPr>
+            <w:tcW w:w="984" w:type="dxa"/>
+            <w:vMerge/>
+            <w:tcBorders>
+              <w:left w:val="single" w:sz="4" w:space="0" w:color="000000"/>
+              <w:right w:val="single" w:sz="4" w:space="0" w:color="000000"/>
+            </w:tcBorders>
+            <w:vAlign w:val="center"/>
+          </w:tcPr>
+          <w:p>
+            <w:pPr>
+              <w:spacing w:after="0" w:line="259" w:lineRule="auto"/>
+              <w:ind w:left="720" w:hanging="662"/>
+              <w:jc w:val="center"/>
+              <w:rPr>
+                <w:sz w:val="18"/>
+                <w:szCs w:val="18"/>
+              </w:rPr>
+            </w:pPr>
+          </w:p>
+        </w:tc>
+        <w:tc>
+          <w:tcPr>
+            <w:tcW w:w="1114" w:type="dxa"/>
+            <w:tcBorders>
+              <w:top w:val="single" w:sz="4" w:space="0" w:color="000000"/>
+              <w:left w:val="single" w:sz="4" w:space="0" w:color="000000"/>
+              <w:bottom w:val="single" w:sz="4" w:space="0" w:color="000000"/>
+              <w:right w:val="nil"/>
+            </w:tcBorders>
+            <w:vAlign w:val="center"/>
+          </w:tcPr>
+          <w:p>
+            <w:pPr>
+              <w:spacing w:after="0" w:line="259" w:lineRule="auto"/>
+              <w:ind w:left="720" w:hanging="662"/>
+              <w:jc w:val="center"/>
+              <w:rPr>
+                <w:rFonts w:ascii="Courier New" w:eastAsia="Courier New" w:hAnsi="Courier New" w:cs="Courier New"/>
+              </w:rPr>
+            </w:pPr>
+            <w:r>
+              <w:rPr>
+                <w:rFonts w:ascii="Courier New" w:eastAsia="Courier New" w:hAnsi="Courier New" w:cs="Courier New"/>
+              </w:rPr>
+              <w:t>halt</w:t>
+            </w:r>
+          </w:p>
+        </w:tc>
+        <w:tc>
+          <w:tcPr>
+            <w:tcW w:w="1433" w:type="dxa"/>
+            <w:tcBorders>
+              <w:top w:val="single" w:sz="4" w:space="0" w:color="000000"/>
+              <w:left w:val="nil"/>
+              <w:bottom w:val="single" w:sz="4" w:space="0" w:color="000000"/>
+              <w:right w:val="single" w:sz="4" w:space="0" w:color="000000"/>
+            </w:tcBorders>
+            <w:vAlign w:val="center"/>
+          </w:tcPr>
+          <w:p>
+            <w:pPr>
+              <w:spacing w:after="0" w:line="259" w:lineRule="auto"/>
+              <w:ind w:left="720" w:hanging="662"/>
+              <w:rPr>
+                <w:i/>
+              </w:rPr>
+            </w:pPr>
+          </w:p>
+        </w:tc>
+        <w:tc>
+          <w:tcPr>
+            <w:tcW w:w="6098" w:type="dxa"/>
+            <w:tcBorders>
+              <w:top w:val="single" w:sz="4" w:space="0" w:color="000000"/>
+              <w:left w:val="single" w:sz="4" w:space="0" w:color="000000"/>
+              <w:bottom w:val="single" w:sz="4" w:space="0" w:color="000000"/>
+              <w:right w:val="single" w:sz="4" w:space="0" w:color="000000"/>
+            </w:tcBorders>
+            <w:vAlign w:val="center"/>
+          </w:tcPr>
+          <w:p>
+            <w:pPr>
+              <w:spacing w:after="0" w:line="259" w:lineRule="auto"/>
+              <w:ind w:left="720" w:right="40" w:hanging="662"/>
+              <w:jc w:val="center"/>
+            </w:pPr>
+            <w:r>
+              <w:t xml:space="preserve">Assembles as </w:t>
+            </w:r>
+            <w:r>
+              <w:rPr>
+                <w:rStyle w:val="Code"/>
+              </w:rPr>
               <w:t>out r0</w:t>
             </w:r>
             <w:r>
               <w:t xml:space="preserve"> </w:t>
             </w:r>
+            <w:r>
+              <w:t>instruction</w:t>
+            </w:r>
+            <w:r>
+              <w:t xml:space="preserve"> (</w:t>
+            </w:r>
+            <w:r>
+              <w:rPr>
+                <w:rStyle w:val="Code"/>
+              </w:rPr>
+              <w:t>0x3000</w:t>
+            </w:r>
+            <w:r>
+              <w:t>) that halts the processor.</w:t>
+            </w:r>
+          </w:p>
+        </w:tc>
+      </w:tr>
+      <w:tr>
+        <w:tc>
+          <w:tcPr>
+            <w:tcW w:w="984" w:type="dxa"/>
+            <w:vMerge/>
+            <w:tcBorders>
+              <w:left w:val="single" w:sz="4" w:space="0" w:color="000000"/>
+              <w:right w:val="single" w:sz="4" w:space="0" w:color="000000"/>
+            </w:tcBorders>
+            <w:vAlign w:val="center"/>
+          </w:tcPr>
+          <w:p>
+            <w:pPr>
+              <w:spacing w:after="0" w:line="259" w:lineRule="auto"/>
+              <w:ind w:left="58" w:firstLine="0"/>
+              <w:jc w:val="center"/>
+              <w:rPr>
+                <w:sz w:val="18"/>
+                <w:szCs w:val="18"/>
+              </w:rPr>
+            </w:pPr>
+          </w:p>
+        </w:tc>
+        <w:tc>
+          <w:tcPr>
+            <w:tcW w:w="1114" w:type="dxa"/>
+            <w:tcBorders>
+              <w:top w:val="single" w:sz="4" w:space="0" w:color="000000"/>
+              <w:left w:val="single" w:sz="4" w:space="0" w:color="000000"/>
+              <w:bottom w:val="single" w:sz="4" w:space="0" w:color="000000"/>
+              <w:right w:val="nil"/>
+            </w:tcBorders>
+            <w:vAlign w:val="center"/>
+          </w:tcPr>
+          <w:p>
+            <w:pPr>
+              <w:spacing w:after="0" w:line="259" w:lineRule="auto"/>
+              <w:ind w:left="0" w:firstLine="16"/>
+              <w:jc w:val="center"/>
+              <w:rPr>
+                <w:rFonts w:ascii="Courier New" w:eastAsia="Courier New" w:hAnsi="Courier New" w:cs="Courier New"/>
+              </w:rPr>
+            </w:pPr>
             <w:proofErr w:type="spellStart"/>
             <w:r>
-              <w:t>instructino</w:t>
+              <w:rPr>
+                <w:rFonts w:ascii="Courier New" w:eastAsia="Courier New" w:hAnsi="Courier New" w:cs="Courier New"/>
+              </w:rPr>
+              <w:t>jmp</w:t>
             </w:r>
             <w:proofErr w:type="spellEnd"/>
-            <w:r>
-              <w:t xml:space="preserve"> (</w:t>
-            </w:r>
+          </w:p>
+        </w:tc>
+        <w:tc>
+          <w:tcPr>
+            <w:tcW w:w="1433" w:type="dxa"/>
+            <w:tcBorders>
+              <w:top w:val="single" w:sz="4" w:space="0" w:color="000000"/>
+              <w:left w:val="nil"/>
+              <w:bottom w:val="single" w:sz="4" w:space="0" w:color="000000"/>
+              <w:right w:val="single" w:sz="4" w:space="0" w:color="000000"/>
+            </w:tcBorders>
+            <w:vAlign w:val="center"/>
+          </w:tcPr>
+          <w:p>
+            <w:pPr>
+              <w:spacing w:after="0" w:line="259" w:lineRule="auto"/>
+              <w:ind w:left="192" w:firstLine="0"/>
+              <w:rPr>
+                <w:i/>
+              </w:rPr>
+            </w:pPr>
+            <w:r>
+              <w:rPr>
+                <w:i/>
+              </w:rPr>
+              <w:t>Rd</w:t>
+            </w:r>
+          </w:p>
+        </w:tc>
+        <w:tc>
+          <w:tcPr>
+            <w:tcW w:w="6098" w:type="dxa"/>
+            <w:tcBorders>
+              <w:top w:val="single" w:sz="4" w:space="0" w:color="000000"/>
+              <w:left w:val="single" w:sz="4" w:space="0" w:color="000000"/>
+              <w:bottom w:val="single" w:sz="4" w:space="0" w:color="000000"/>
+              <w:right w:val="single" w:sz="4" w:space="0" w:color="000000"/>
+            </w:tcBorders>
+            <w:vAlign w:val="center"/>
+          </w:tcPr>
+          <w:p>
+            <w:pPr>
+              <w:spacing w:after="0" w:line="259" w:lineRule="auto"/>
+              <w:ind w:left="218" w:right="40" w:firstLine="0"/>
+              <w:jc w:val="center"/>
+            </w:pPr>
+            <w:r>
+              <w:t xml:space="preserve">Assembles as </w:t>
+            </w:r>
+            <w:proofErr w:type="spellStart"/>
             <w:r>
               <w:rPr>
                 <w:rStyle w:val="Code"/>
-              </w:rPr>
-              <w:t>0x3000</w:t>
-            </w:r>
-            <w:r>
-              <w:t>) that halts the processor.</w:t>
+                <w:szCs w:val="20"/>
+              </w:rPr>
+              <w:t>jalr</w:t>
+            </w:r>
+            <w:proofErr w:type="spellEnd"/>
+            <w:r>
+              <w:rPr>
+                <w:rStyle w:val="Code"/>
+                <w:szCs w:val="20"/>
+              </w:rPr>
+              <w:t xml:space="preserve"> </w:t>
+            </w:r>
+            <w:r>
+              <w:rPr>
+                <w:rStyle w:val="Code"/>
+                <w:i/>
+                <w:iCs/>
+                <w:szCs w:val="20"/>
+              </w:rPr>
+              <w:t>Rd</w:t>
+            </w:r>
+            <w:r>
+              <w:rPr>
+                <w:rStyle w:val="Code"/>
+                <w:szCs w:val="20"/>
+              </w:rPr>
+              <w:t xml:space="preserve"> r0 </w:t>
+            </w:r>
+            <w:r>
+              <w:t>to perform a jump.</w:t>
             </w:r>
           </w:p>
         </w:tc>
@@ -3711,7 +3990,7 @@
               <w:jc w:val="center"/>
             </w:pPr>
             <w:r>
-              <w:t xml:space="preserve">Assembles </w:t>
+              <w:t xml:space="preserve">Assembles as </w:t>
             </w:r>
             <w:r>
               <w:rPr>
@@ -5108,6 +5387,7 @@
         <w:ind w:hanging="360"/>
       </w:pPr>
       <w:r>
+        <w:lastRenderedPageBreak/>
         <w:t>Immediates are represented using decimal values, hexadecimal values, or labels.  Hexadecimal values must start with '</w:t>
       </w:r>
       <w:r>
@@ -5145,7 +5425,6 @@
         <w:ind w:hanging="360"/>
       </w:pPr>
       <w:r>
-        <w:lastRenderedPageBreak/>
         <w:t xml:space="preserve">The immediate fields represent a signed value. The immediate field for </w:t>
       </w:r>
       <w:proofErr w:type="spellStart"/>
@@ -6808,6 +7087,7 @@
         <w:rPr>
           <w:rFonts w:ascii="Courier New" w:eastAsia="Courier New" w:hAnsi="Courier New" w:cs="Courier New"/>
         </w:rPr>
+        <w:lastRenderedPageBreak/>
         <w:t>r4</w:t>
       </w:r>
       <w:r>
@@ -6845,7 +7125,6 @@
         <w:rPr>
           <w:rFonts w:ascii="Courier New" w:eastAsia="Courier New" w:hAnsi="Courier New" w:cs="Courier New"/>
         </w:rPr>
-        <w:lastRenderedPageBreak/>
         <w:t>r6</w:t>
       </w:r>
       <w:r>
@@ -9229,10 +9508,10 @@
     <w:name w:val="Code"/>
     <w:basedOn w:val="DefaultParagraphFont"/>
     <w:uiPriority w:val="1"/>
-    <w:rsid w:val="008703D3"/>
+    <w:rsid w:val="008007FD"/>
     <w:rPr>
       <w:rFonts w:ascii="Courier New" w:hAnsi="Courier New"/>
-      <w:sz w:val="22"/>
+      <w:sz w:val="20"/>
     </w:rPr>
   </w:style>
 </w:styles>

</xml_diff>

<commit_message>
add stack frame definition support
</commit_message>
<xml_diff>
--- a/docs/assets/ANNA_Card.docx
+++ b/docs/assets/ANNA_Card.docx
@@ -1134,13 +1134,7 @@
               <w:jc w:val="center"/>
             </w:pPr>
             <w:r>
-              <w:t xml:space="preserve">Two's complement </w:t>
-            </w:r>
-            <w:r>
-              <w:t>multiplication</w:t>
-            </w:r>
-            <w:r>
-              <w:t>: R(</w:t>
+              <w:t>Two's complement multiplication: R(</w:t>
             </w:r>
             <w:r>
               <w:rPr>
@@ -1174,13 +1168,7 @@
               <w:t>1</w:t>
             </w:r>
             <w:r>
-              <w:t xml:space="preserve">) </w:t>
-            </w:r>
-            <w:r>
-              <w:t>×</w:t>
-            </w:r>
-            <w:r>
-              <w:t xml:space="preserve"> R(</w:t>
+              <w:t>) × R(</w:t>
             </w:r>
             <w:r>
               <w:rPr>
@@ -1326,13 +1314,7 @@
               <w:jc w:val="center"/>
             </w:pPr>
             <w:r>
-              <w:t xml:space="preserve">Two's complement </w:t>
-            </w:r>
-            <w:r>
-              <w:t>integer division</w:t>
-            </w:r>
-            <w:r>
-              <w:t>: R(</w:t>
+              <w:t>Two's complement integer division: R(</w:t>
             </w:r>
             <w:r>
               <w:rPr>
@@ -1366,13 +1348,7 @@
               <w:t>1</w:t>
             </w:r>
             <w:r>
-              <w:t xml:space="preserve">) </w:t>
-            </w:r>
-            <w:r>
-              <w:t>÷</w:t>
-            </w:r>
-            <w:r>
-              <w:t xml:space="preserve"> R(</w:t>
+              <w:t>) ÷ R(</w:t>
             </w:r>
             <w:r>
               <w:rPr>
@@ -1518,13 +1494,7 @@
               <w:jc w:val="center"/>
             </w:pPr>
             <w:r>
-              <w:t xml:space="preserve">Two's complement </w:t>
-            </w:r>
-            <w:r>
-              <w:t>modulus</w:t>
-            </w:r>
-            <w:r>
-              <w:t>: R(</w:t>
+              <w:t>Two's complement modulus: R(</w:t>
             </w:r>
             <w:r>
               <w:rPr>
@@ -1558,13 +1528,7 @@
               <w:t>1</w:t>
             </w:r>
             <w:r>
-              <w:t xml:space="preserve">) </w:t>
-            </w:r>
-            <w:r>
-              <w:t>%</w:t>
-            </w:r>
-            <w:r>
-              <w:t xml:space="preserve"> R(</w:t>
+              <w:t>) % R(</w:t>
             </w:r>
             <w:r>
               <w:rPr>
@@ -5265,12 +5229,14 @@
                 <w:rFonts w:ascii="Courier New" w:eastAsia="Courier New" w:hAnsi="Courier New" w:cs="Courier New"/>
               </w:rPr>
             </w:pPr>
+            <w:proofErr w:type="gramStart"/>
             <w:r>
               <w:rPr>
                 <w:rFonts w:ascii="Courier New" w:eastAsia="Courier New" w:hAnsi="Courier New" w:cs="Courier New"/>
               </w:rPr>
-              <w:t>.org</w:t>
-            </w:r>
+              <w:t>.frame</w:t>
+            </w:r>
+            <w:proofErr w:type="gramEnd"/>
           </w:p>
         </w:tc>
         <w:tc>
@@ -5296,7 +5262,7 @@
               <w:rPr>
                 <w:i/>
               </w:rPr>
-              <w:t>Imm16</w:t>
+              <w:t>String</w:t>
             </w:r>
           </w:p>
         </w:tc>
@@ -5318,7 +5284,10 @@
               <w:jc w:val="center"/>
             </w:pPr>
             <w:r>
-              <w:t>Assembly continues at the address indicated.</w:t>
+              <w:t>Defines stack frames (activation records) for function.  See the ANNA</w:t>
+            </w:r>
+            <w:r>
+              <w:t xml:space="preserve"> Guide for more information.</w:t>
             </w:r>
           </w:p>
         </w:tc>
@@ -5365,6 +5334,102 @@
               <w:rPr>
                 <w:rFonts w:ascii="Courier New" w:eastAsia="Courier New" w:hAnsi="Courier New" w:cs="Courier New"/>
               </w:rPr>
+              <w:t>.org</w:t>
+            </w:r>
+          </w:p>
+        </w:tc>
+        <w:tc>
+          <w:tcPr>
+            <w:tcW w:w="1433" w:type="dxa"/>
+            <w:tcBorders>
+              <w:top w:val="single" w:sz="4" w:space="0" w:color="000000"/>
+              <w:left w:val="nil"/>
+              <w:bottom w:val="single" w:sz="4" w:space="0" w:color="000000"/>
+              <w:right w:val="single" w:sz="4" w:space="0" w:color="000000"/>
+            </w:tcBorders>
+            <w:vAlign w:val="center"/>
+          </w:tcPr>
+          <w:p>
+            <w:pPr>
+              <w:spacing w:after="0" w:line="259" w:lineRule="auto"/>
+              <w:ind w:left="295" w:firstLine="0"/>
+              <w:rPr>
+                <w:i/>
+              </w:rPr>
+            </w:pPr>
+            <w:r>
+              <w:rPr>
+                <w:i/>
+              </w:rPr>
+              <w:t>Imm16</w:t>
+            </w:r>
+          </w:p>
+        </w:tc>
+        <w:tc>
+          <w:tcPr>
+            <w:tcW w:w="6098" w:type="dxa"/>
+            <w:tcBorders>
+              <w:top w:val="single" w:sz="4" w:space="0" w:color="000000"/>
+              <w:left w:val="single" w:sz="4" w:space="0" w:color="000000"/>
+              <w:bottom w:val="single" w:sz="4" w:space="0" w:color="000000"/>
+              <w:right w:val="single" w:sz="4" w:space="0" w:color="000000"/>
+            </w:tcBorders>
+            <w:vAlign w:val="center"/>
+          </w:tcPr>
+          <w:p>
+            <w:pPr>
+              <w:spacing w:after="0" w:line="259" w:lineRule="auto"/>
+              <w:ind w:left="0" w:firstLine="0"/>
+              <w:jc w:val="center"/>
+            </w:pPr>
+            <w:r>
+              <w:t>Assembly continues at the address indicated.</w:t>
+            </w:r>
+          </w:p>
+        </w:tc>
+      </w:tr>
+      <w:tr>
+        <w:tc>
+          <w:tcPr>
+            <w:tcW w:w="0" w:type="auto"/>
+            <w:vMerge/>
+            <w:tcBorders>
+              <w:left w:val="single" w:sz="4" w:space="0" w:color="000000"/>
+              <w:right w:val="single" w:sz="4" w:space="0" w:color="000000"/>
+            </w:tcBorders>
+            <w:vAlign w:val="center"/>
+          </w:tcPr>
+          <w:p>
+            <w:pPr>
+              <w:spacing w:after="0" w:line="259" w:lineRule="auto"/>
+              <w:ind w:left="0" w:firstLine="0"/>
+            </w:pPr>
+          </w:p>
+        </w:tc>
+        <w:tc>
+          <w:tcPr>
+            <w:tcW w:w="1114" w:type="dxa"/>
+            <w:tcBorders>
+              <w:top w:val="single" w:sz="4" w:space="0" w:color="000000"/>
+              <w:left w:val="single" w:sz="4" w:space="0" w:color="000000"/>
+              <w:bottom w:val="single" w:sz="4" w:space="0" w:color="000000"/>
+              <w:right w:val="nil"/>
+            </w:tcBorders>
+            <w:vAlign w:val="center"/>
+          </w:tcPr>
+          <w:p>
+            <w:pPr>
+              <w:spacing w:after="0" w:line="259" w:lineRule="auto"/>
+              <w:ind w:left="0" w:firstLine="16"/>
+              <w:jc w:val="center"/>
+              <w:rPr>
+                <w:rFonts w:ascii="Courier New" w:eastAsia="Courier New" w:hAnsi="Courier New" w:cs="Courier New"/>
+              </w:rPr>
+            </w:pPr>
+            <w:r>
+              <w:rPr>
+                <w:rFonts w:ascii="Courier New" w:eastAsia="Courier New" w:hAnsi="Courier New" w:cs="Courier New"/>
+              </w:rPr>
               <w:t>.def</w:t>
             </w:r>
           </w:p>
@@ -5415,6 +5480,32 @@
             </w:pPr>
             <w:r>
               <w:t>Sets the specified label to the value indicated.  Must specify a label with this directive.</w:t>
+            </w:r>
+            <w:r>
+              <w:t xml:space="preserve">  Similar </w:t>
+            </w:r>
+            <w:proofErr w:type="gramStart"/>
+            <w:r>
+              <w:t xml:space="preserve">to </w:t>
+            </w:r>
+            <w:r>
+              <w:rPr>
+                <w:rStyle w:val="Code"/>
+              </w:rPr>
+              <w:t>.fill</w:t>
+            </w:r>
+            <w:proofErr w:type="gramEnd"/>
+            <w:r>
+              <w:t xml:space="preserve"> except that </w:t>
+            </w:r>
+            <w:r>
+              <w:rPr>
+                <w:rStyle w:val="Code"/>
+              </w:rPr>
+              <w:t>.def</w:t>
+            </w:r>
+            <w:r>
+              <w:t xml:space="preserve"> does not write any data to memory.</w:t>
             </w:r>
           </w:p>
         </w:tc>
@@ -5759,6 +5850,7 @@
         <w:ind w:hanging="360"/>
       </w:pPr>
       <w:r>
+        <w:lastRenderedPageBreak/>
         <w:t xml:space="preserve">A register can be any value from: </w:t>
       </w:r>
       <w:r>
@@ -5879,7 +5971,6 @@
         <w:ind w:left="-5"/>
       </w:pPr>
       <w:r>
-        <w:lastRenderedPageBreak/>
         <w:t xml:space="preserve">Immediates </w:t>
       </w:r>
     </w:p>
@@ -7454,6 +7545,7 @@
               <w:ind w:left="108" w:firstLine="0"/>
             </w:pPr>
             <w:r>
+              <w:lastRenderedPageBreak/>
               <w:t xml:space="preserve">Opcode </w:t>
             </w:r>
           </w:p>
@@ -7583,7 +7675,6 @@
         <w:ind w:left="-5"/>
       </w:pPr>
       <w:r>
-        <w:lastRenderedPageBreak/>
         <w:t xml:space="preserve">ANNA Calling Convention </w:t>
       </w:r>
     </w:p>

</xml_diff>

<commit_message>
fixed typos and spacing in docs
</commit_message>
<xml_diff>
--- a/docs/assets/ANNA_Card.docx
+++ b/docs/assets/ANNA_Card.docx
@@ -4085,7 +4085,7 @@
           <w:p>
             <w:pPr>
               <w:spacing w:after="0" w:line="259" w:lineRule="auto"/>
-              <w:ind w:left="720" w:right="40" w:hanging="662"/>
+              <w:ind w:left="246" w:right="40" w:firstLine="0"/>
               <w:jc w:val="center"/>
             </w:pPr>
             <w:r>
@@ -8310,7 +8310,7 @@
         <w:sz w:val="20"/>
         <w:szCs w:val="20"/>
       </w:rPr>
-      <w:t>.0.0</w:t>
+      <w:t>.0.</w:t>
     </w:r>
     <w:r>
       <w:rPr>
@@ -8319,7 +8319,34 @@
         <w:sz w:val="20"/>
         <w:szCs w:val="20"/>
       </w:rPr>
-      <w:t xml:space="preserve"> / 6 October 2024</w:t>
+      <w:t>1</w:t>
+    </w:r>
+    <w:r>
+      <w:rPr>
+        <w:i/>
+        <w:iCs/>
+        <w:sz w:val="20"/>
+        <w:szCs w:val="20"/>
+      </w:rPr>
+      <w:t xml:space="preserve"> / </w:t>
+    </w:r>
+    <w:r>
+      <w:rPr>
+        <w:i/>
+        <w:iCs/>
+        <w:sz w:val="20"/>
+        <w:szCs w:val="20"/>
+      </w:rPr>
+      <w:t>24 November</w:t>
+    </w:r>
+    <w:r>
+      <w:rPr>
+        <w:i/>
+        <w:iCs/>
+        <w:sz w:val="20"/>
+        <w:szCs w:val="20"/>
+      </w:rPr>
+      <w:t xml:space="preserve"> 2024</w:t>
     </w:r>
     <w:r>
       <w:rPr>

</xml_diff>